<commit_message>
Help and FAQ Updates
Help and FAQ Updates
</commit_message>
<xml_diff>
--- a/SR Smart Help & FAQs/Acitve/SR_SMART_FAQ_01.01.11.docx
+++ b/SR Smart Help & FAQs/Acitve/SR_SMART_FAQ_01.01.11.docx
@@ -27,35 +27,7 @@
             <w:rFonts w:ascii="Calibri" w:eastAsia="Times New Roman" w:hAnsi="Calibri" w:cs="Helvetica"/>
             <w:color w:val="0000FF"/>
           </w:rPr>
-          <w:t>1. General Queri</w:t>
-        </w:r>
-        <w:r>
-          <w:rPr>
-            <w:rFonts w:ascii="Calibri" w:eastAsia="Times New Roman" w:hAnsi="Calibri" w:cs="Helvetica"/>
-            <w:color w:val="0000FF"/>
-          </w:rPr>
-          <w:t>e</w:t>
-        </w:r>
-        <w:r>
-          <w:rPr>
-            <w:rFonts w:ascii="Calibri" w:eastAsia="Times New Roman" w:hAnsi="Calibri" w:cs="Helvetica"/>
-            <w:color w:val="0000FF"/>
-          </w:rPr>
-          <w:t>s related to all SR D</w:t>
-        </w:r>
-        <w:r>
-          <w:rPr>
-            <w:rFonts w:ascii="Calibri" w:eastAsia="Times New Roman" w:hAnsi="Calibri" w:cs="Helvetica"/>
-            <w:color w:val="0000FF"/>
-          </w:rPr>
-          <w:t>e</w:t>
-        </w:r>
-        <w:r>
-          <w:rPr>
-            <w:rFonts w:ascii="Calibri" w:eastAsia="Times New Roman" w:hAnsi="Calibri" w:cs="Helvetica"/>
-            <w:color w:val="0000FF"/>
-          </w:rPr>
-          <w:t>vices</w:t>
+          <w:t>1. General Queries related to all SR Devices</w:t>
         </w:r>
       </w:hyperlink>
     </w:p>
@@ -74,49 +46,7 @@
             <w:rFonts w:ascii="Calibri" w:eastAsia="Times New Roman" w:hAnsi="Calibri" w:cs="Helvetica"/>
             <w:color w:val="0000FF"/>
           </w:rPr>
-          <w:t>2. SR Bri</w:t>
-        </w:r>
-        <w:r>
-          <w:rPr>
-            <w:rFonts w:ascii="Calibri" w:eastAsia="Times New Roman" w:hAnsi="Calibri" w:cs="Helvetica"/>
-            <w:color w:val="0000FF"/>
-          </w:rPr>
-          <w:t>d</w:t>
-        </w:r>
-        <w:r>
-          <w:rPr>
-            <w:rFonts w:ascii="Calibri" w:eastAsia="Times New Roman" w:hAnsi="Calibri" w:cs="Helvetica"/>
-            <w:color w:val="0000FF"/>
-          </w:rPr>
-          <w:t>ge</w:t>
-        </w:r>
-        <w:r>
-          <w:rPr>
-            <w:rFonts w:ascii="Calibri" w:eastAsia="Times New Roman" w:hAnsi="Calibri" w:cs="Helvetica"/>
-            <w:color w:val="0000FF"/>
-          </w:rPr>
-          <w:t xml:space="preserve"> </w:t>
-        </w:r>
-        <w:r>
-          <w:rPr>
-            <w:rFonts w:ascii="Calibri" w:eastAsia="Times New Roman" w:hAnsi="Calibri" w:cs="Helvetica"/>
-            <w:color w:val="0000FF"/>
-          </w:rPr>
-          <w:t>Su</w:t>
-        </w:r>
-        <w:r>
-          <w:rPr>
-            <w:rFonts w:ascii="Calibri" w:eastAsia="Times New Roman" w:hAnsi="Calibri" w:cs="Helvetica"/>
-            <w:color w:val="0000FF"/>
-          </w:rPr>
-          <w:t>p</w:t>
-        </w:r>
-        <w:r>
-          <w:rPr>
-            <w:rFonts w:ascii="Calibri" w:eastAsia="Times New Roman" w:hAnsi="Calibri" w:cs="Helvetica"/>
-            <w:color w:val="0000FF"/>
-          </w:rPr>
-          <w:t>port</w:t>
+          <w:t>2. SR Bridge Support</w:t>
         </w:r>
       </w:hyperlink>
     </w:p>
@@ -135,35 +65,7 @@
             <w:rFonts w:ascii="Calibri" w:eastAsia="Times New Roman" w:hAnsi="Calibri" w:cs="Helvetica"/>
             <w:color w:val="0000FF"/>
           </w:rPr>
-          <w:t xml:space="preserve">3. IP Camera </w:t>
-        </w:r>
-        <w:r>
-          <w:rPr>
-            <w:rFonts w:ascii="Calibri" w:eastAsia="Times New Roman" w:hAnsi="Calibri" w:cs="Helvetica"/>
-            <w:color w:val="0000FF"/>
-          </w:rPr>
-          <w:t>S</w:t>
-        </w:r>
-        <w:r>
-          <w:rPr>
-            <w:rFonts w:ascii="Calibri" w:eastAsia="Times New Roman" w:hAnsi="Calibri" w:cs="Helvetica"/>
-            <w:color w:val="0000FF"/>
-          </w:rPr>
-          <w:t>up</w:t>
-        </w:r>
-        <w:r>
-          <w:rPr>
-            <w:rFonts w:ascii="Calibri" w:eastAsia="Times New Roman" w:hAnsi="Calibri" w:cs="Helvetica"/>
-            <w:color w:val="0000FF"/>
-          </w:rPr>
-          <w:t>p</w:t>
-        </w:r>
-        <w:r>
-          <w:rPr>
-            <w:rFonts w:ascii="Calibri" w:eastAsia="Times New Roman" w:hAnsi="Calibri" w:cs="Helvetica"/>
-            <w:color w:val="0000FF"/>
-          </w:rPr>
-          <w:t>ort</w:t>
+          <w:t>3. IP Camera Support</w:t>
         </w:r>
       </w:hyperlink>
     </w:p>
@@ -190,23 +92,7 @@
             <w:rFonts w:ascii="Calibri" w:eastAsia="Times New Roman" w:hAnsi="Calibri" w:cs="Helvetica"/>
             <w:u w:val="none"/>
           </w:rPr>
-          <w:t>. Smart Deadb</w:t>
-        </w:r>
-        <w:r>
-          <w:rPr>
-            <w:rStyle w:val="Hyperlink"/>
-            <w:rFonts w:ascii="Calibri" w:eastAsia="Times New Roman" w:hAnsi="Calibri" w:cs="Helvetica"/>
-            <w:u w:val="none"/>
-          </w:rPr>
-          <w:t>o</w:t>
-        </w:r>
-        <w:r>
-          <w:rPr>
-            <w:rStyle w:val="Hyperlink"/>
-            <w:rFonts w:ascii="Calibri" w:eastAsia="Times New Roman" w:hAnsi="Calibri" w:cs="Helvetica"/>
-            <w:u w:val="none"/>
-          </w:rPr>
-          <w:t>lts (RAS 2.0)</w:t>
+          <w:t>. Smart Deadbolts (RAS 2.0)</w:t>
         </w:r>
       </w:hyperlink>
     </w:p>
@@ -239,12 +125,6 @@
           <w:rFonts w:ascii="Calibri" w:eastAsia="Times New Roman" w:hAnsi="Calibri" w:cs="Helvetica"/>
           <w:color w:val="0000FF"/>
         </w:rPr>
-      </w:r>
-      <w:r>
-        <w:rPr>
-          <w:rFonts w:ascii="Calibri" w:eastAsia="Times New Roman" w:hAnsi="Calibri" w:cs="Helvetica"/>
-          <w:color w:val="0000FF"/>
-        </w:rPr>
         <w:fldChar w:fldCharType="separate"/>
       </w:r>
       <w:r>
@@ -253,63 +133,7 @@
           <w:rFonts w:ascii="Calibri" w:eastAsia="Times New Roman" w:hAnsi="Calibri" w:cs="Helvetica"/>
           <w:u w:val="none"/>
         </w:rPr>
-        <w:t>5. K</w:t>
-      </w:r>
-      <w:r>
-        <w:rPr>
-          <w:rStyle w:val="Hyperlink"/>
-          <w:rFonts w:ascii="Calibri" w:eastAsia="Times New Roman" w:hAnsi="Calibri" w:cs="Helvetica"/>
-          <w:u w:val="none"/>
-        </w:rPr>
-        <w:t>e</w:t>
-      </w:r>
-      <w:r>
-        <w:rPr>
-          <w:rStyle w:val="Hyperlink"/>
-          <w:rFonts w:ascii="Calibri" w:eastAsia="Times New Roman" w:hAnsi="Calibri" w:cs="Helvetica"/>
-          <w:u w:val="none"/>
-        </w:rPr>
-        <w:t>el</w:t>
-      </w:r>
-      <w:r>
-        <w:rPr>
-          <w:rStyle w:val="Hyperlink"/>
-          <w:rFonts w:ascii="Calibri" w:eastAsia="Times New Roman" w:hAnsi="Calibri" w:cs="Helvetica"/>
-          <w:u w:val="none"/>
-        </w:rPr>
-        <w:t>e</w:t>
-      </w:r>
-      <w:r>
-        <w:rPr>
-          <w:rStyle w:val="Hyperlink"/>
-          <w:rFonts w:ascii="Calibri" w:eastAsia="Times New Roman" w:hAnsi="Calibri" w:cs="Helvetica"/>
-          <w:u w:val="none"/>
-        </w:rPr>
-        <w:t>r</w:t>
-      </w:r>
-      <w:r>
-        <w:rPr>
-          <w:rStyle w:val="Hyperlink"/>
-          <w:rFonts w:ascii="Calibri" w:eastAsia="Times New Roman" w:hAnsi="Calibri" w:cs="Helvetica"/>
-          <w:u w:val="none"/>
-        </w:rPr>
-        <w:t xml:space="preserve"> </w:t>
-      </w:r>
-      <w:r>
-        <w:rPr>
-          <w:rStyle w:val="Hyperlink"/>
-          <w:rFonts w:ascii="Calibri" w:eastAsia="Times New Roman" w:hAnsi="Calibri" w:cs="Helvetica"/>
-          <w:u w:val="none"/>
-        </w:rPr>
-        <w:t>2</w:t>
-      </w:r>
-      <w:r>
-        <w:rPr>
-          <w:rStyle w:val="Hyperlink"/>
-          <w:rFonts w:ascii="Calibri" w:eastAsia="Times New Roman" w:hAnsi="Calibri" w:cs="Helvetica"/>
-          <w:u w:val="none"/>
-        </w:rPr>
-        <w:t>.0</w:t>
+        <w:t>5. Keeler 2.0</w:t>
       </w:r>
     </w:p>
     <w:bookmarkStart w:id="1" w:name="FAQ_General_Queries"/>
@@ -336,23 +160,7 @@
             <w:rFonts w:ascii="Calibri" w:eastAsia="Times New Roman" w:hAnsi="Calibri" w:cs="Helvetica"/>
             <w:u w:val="none"/>
           </w:rPr>
-          <w:t>6. GDO (Garage D</w:t>
-        </w:r>
-        <w:r>
-          <w:rPr>
-            <w:rStyle w:val="Hyperlink"/>
-            <w:rFonts w:ascii="Calibri" w:eastAsia="Times New Roman" w:hAnsi="Calibri" w:cs="Helvetica"/>
-            <w:u w:val="none"/>
-          </w:rPr>
-          <w:t>o</w:t>
-        </w:r>
-        <w:r>
-          <w:rPr>
-            <w:rStyle w:val="Hyperlink"/>
-            <w:rFonts w:ascii="Calibri" w:eastAsia="Times New Roman" w:hAnsi="Calibri" w:cs="Helvetica"/>
-            <w:u w:val="none"/>
-          </w:rPr>
-          <w:t>or Opener)</w:t>
+          <w:t>6. GDO (Garage Door Opener)</w:t>
         </w:r>
       </w:hyperlink>
     </w:p>
@@ -511,21 +319,7 @@
             <w:rFonts w:ascii="Calibri" w:eastAsia="Times New Roman" w:hAnsi="Calibri" w:cs="Helvetica"/>
             <w:color w:val="0000FF"/>
           </w:rPr>
-          <w:t>Installation: Connecti</w:t>
-        </w:r>
-        <w:r>
-          <w:rPr>
-            <w:rFonts w:ascii="Calibri" w:eastAsia="Times New Roman" w:hAnsi="Calibri" w:cs="Helvetica"/>
-            <w:color w:val="0000FF"/>
-          </w:rPr>
-          <w:t>n</w:t>
-        </w:r>
-        <w:r>
-          <w:rPr>
-            <w:rFonts w:ascii="Calibri" w:eastAsia="Times New Roman" w:hAnsi="Calibri" w:cs="Helvetica"/>
-            <w:color w:val="0000FF"/>
-          </w:rPr>
-          <w:t>g</w:t>
+          <w:t>Installation: Connecting</w:t>
         </w:r>
       </w:hyperlink>
     </w:p>
@@ -571,21 +365,7 @@
             <w:rFonts w:ascii="Calibri" w:eastAsia="Times New Roman" w:hAnsi="Calibri" w:cs="Helvetica"/>
             <w:color w:val="0000FF"/>
           </w:rPr>
-          <w:t xml:space="preserve">General Operations: </w:t>
-        </w:r>
-        <w:r>
-          <w:rPr>
-            <w:rFonts w:ascii="Calibri" w:eastAsia="Times New Roman" w:hAnsi="Calibri" w:cs="Helvetica"/>
-            <w:color w:val="0000FF"/>
-          </w:rPr>
-          <w:t>D</w:t>
-        </w:r>
-        <w:r>
-          <w:rPr>
-            <w:rFonts w:ascii="Calibri" w:eastAsia="Times New Roman" w:hAnsi="Calibri" w:cs="Helvetica"/>
-            <w:color w:val="0000FF"/>
-          </w:rPr>
-          <w:t>evices</w:t>
+          <w:t>General Operations: Devices</w:t>
         </w:r>
       </w:hyperlink>
     </w:p>
@@ -654,21 +434,7 @@
             <w:rFonts w:ascii="Calibri" w:eastAsia="Times New Roman" w:hAnsi="Calibri" w:cs="Helvetica"/>
             <w:color w:val="0000FF"/>
           </w:rPr>
-          <w:t xml:space="preserve">General Operations: </w:t>
-        </w:r>
-        <w:r>
-          <w:rPr>
-            <w:rFonts w:ascii="Calibri" w:eastAsia="Times New Roman" w:hAnsi="Calibri" w:cs="Helvetica"/>
-            <w:color w:val="0000FF"/>
-          </w:rPr>
-          <w:t>O</w:t>
-        </w:r>
-        <w:r>
-          <w:rPr>
-            <w:rFonts w:ascii="Calibri" w:eastAsia="Times New Roman" w:hAnsi="Calibri" w:cs="Helvetica"/>
-            <w:color w:val="0000FF"/>
-          </w:rPr>
-          <w:t>thers</w:t>
+          <w:t>General Operations: Others</w:t>
         </w:r>
       </w:hyperlink>
     </w:p>
@@ -727,27 +493,7 @@
           <w:bCs/>
           <w:color w:val="365F91"/>
         </w:rPr>
-        <w:t xml:space="preserve">Q.1 </w:t>
-      </w:r>
-      <w:proofErr w:type="gramStart"/>
-      <w:r>
-        <w:rPr>
-          <w:rFonts w:ascii="Calibri" w:eastAsia="Times New Roman" w:hAnsi="Calibri" w:cs="Helvetica"/>
-          <w:b/>
-          <w:bCs/>
-          <w:color w:val="365F91"/>
-        </w:rPr>
-        <w:t>How</w:t>
-      </w:r>
-      <w:proofErr w:type="gramEnd"/>
-      <w:r>
-        <w:rPr>
-          <w:rFonts w:ascii="Calibri" w:eastAsia="Times New Roman" w:hAnsi="Calibri" w:cs="Helvetica"/>
-          <w:b/>
-          <w:bCs/>
-          <w:color w:val="365F91"/>
-        </w:rPr>
-        <w:t xml:space="preserve"> do I connect with an SR device?</w:t>
+        <w:t>Q.1 How do I connect with an SR device?</w:t>
       </w:r>
       <w:r>
         <w:rPr>
@@ -983,27 +729,7 @@
           <w:color w:val="365F91"/>
         </w:rPr>
         <w:lastRenderedPageBreak/>
-        <w:t xml:space="preserve">Q.4 </w:t>
-      </w:r>
-      <w:proofErr w:type="gramStart"/>
-      <w:r>
-        <w:rPr>
-          <w:rFonts w:ascii="Calibri" w:eastAsia="Times New Roman" w:hAnsi="Calibri" w:cs="Helvetica"/>
-          <w:b/>
-          <w:bCs/>
-          <w:color w:val="365F91"/>
-        </w:rPr>
-        <w:t>How</w:t>
-      </w:r>
-      <w:proofErr w:type="gramEnd"/>
-      <w:r>
-        <w:rPr>
-          <w:rFonts w:ascii="Calibri" w:eastAsia="Times New Roman" w:hAnsi="Calibri" w:cs="Helvetica"/>
-          <w:b/>
-          <w:bCs/>
-          <w:color w:val="365F91"/>
-        </w:rPr>
-        <w:t xml:space="preserve"> do I connect again with SR Device after Factory Reset?</w:t>
+        <w:t>Q.4 How do I connect again with SR Device after Factory Reset?</w:t>
       </w:r>
     </w:p>
     <w:p>
@@ -1117,27 +843,7 @@
           <w:bCs/>
           <w:color w:val="365F91"/>
         </w:rPr>
-        <w:t xml:space="preserve">Q.5 </w:t>
-      </w:r>
-      <w:proofErr w:type="gramStart"/>
-      <w:r>
-        <w:rPr>
-          <w:rFonts w:ascii="Calibri" w:eastAsia="Times New Roman" w:hAnsi="Calibri" w:cs="Helvetica"/>
-          <w:b/>
-          <w:bCs/>
-          <w:color w:val="365F91"/>
-        </w:rPr>
-        <w:t>How</w:t>
-      </w:r>
-      <w:proofErr w:type="gramEnd"/>
-      <w:r>
-        <w:rPr>
-          <w:rFonts w:ascii="Calibri" w:eastAsia="Times New Roman" w:hAnsi="Calibri" w:cs="Helvetica"/>
-          <w:b/>
-          <w:bCs/>
-          <w:color w:val="365F91"/>
-        </w:rPr>
-        <w:t xml:space="preserve"> do I connect again with SR Device after Re-Installing the App?</w:t>
+        <w:t>Q.5 How do I connect again with SR Device after Re-Installing the App?</w:t>
       </w:r>
     </w:p>
     <w:p>
@@ -1434,23 +1140,7 @@
           <w:rFonts w:ascii="Calibri" w:eastAsia="Times New Roman" w:hAnsi="Calibri" w:cs="Helvetica"/>
           <w:color w:val="000000"/>
         </w:rPr>
-        <w:t xml:space="preserve">Enter your new Admin </w:t>
-      </w:r>
-      <w:proofErr w:type="gramStart"/>
-      <w:r>
-        <w:rPr>
-          <w:rFonts w:ascii="Calibri" w:eastAsia="Times New Roman" w:hAnsi="Calibri" w:cs="Helvetica"/>
-          <w:color w:val="000000"/>
-        </w:rPr>
-        <w:t>PIN,</w:t>
-      </w:r>
-      <w:proofErr w:type="gramEnd"/>
-      <w:r>
-        <w:rPr>
-          <w:rFonts w:ascii="Calibri" w:eastAsia="Times New Roman" w:hAnsi="Calibri" w:cs="Helvetica"/>
-          <w:color w:val="000000"/>
-        </w:rPr>
-        <w:t xml:space="preserve"> confirm PIN and press </w:t>
+        <w:t>Enter your new Admin PIN, confirm PIN and press </w:t>
       </w:r>
       <w:r>
         <w:rPr>
@@ -1617,23 +1307,7 @@
           <w:rFonts w:ascii="Calibri" w:eastAsia="Times New Roman" w:hAnsi="Calibri" w:cs="Helvetica"/>
           <w:color w:val="000000"/>
         </w:rPr>
-        <w:t xml:space="preserve">Enter your new User </w:t>
-      </w:r>
-      <w:proofErr w:type="gramStart"/>
-      <w:r>
-        <w:rPr>
-          <w:rFonts w:ascii="Calibri" w:eastAsia="Times New Roman" w:hAnsi="Calibri" w:cs="Helvetica"/>
-          <w:color w:val="000000"/>
-        </w:rPr>
-        <w:t>PIN,</w:t>
-      </w:r>
-      <w:proofErr w:type="gramEnd"/>
-      <w:r>
-        <w:rPr>
-          <w:rFonts w:ascii="Calibri" w:eastAsia="Times New Roman" w:hAnsi="Calibri" w:cs="Helvetica"/>
-          <w:color w:val="000000"/>
-        </w:rPr>
-        <w:t xml:space="preserve"> confirm PIN and press </w:t>
+        <w:t>Enter your new User PIN, confirm PIN and press </w:t>
       </w:r>
       <w:r>
         <w:rPr>
@@ -1777,16 +1451,8 @@
           <w:color w:val="000000"/>
         </w:rPr>
         <w:br/>
-      </w:r>
-      <w:proofErr w:type="gramStart"/>
-      <w:r>
-        <w:rPr>
-          <w:rFonts w:ascii="Calibri" w:eastAsia="Times New Roman" w:hAnsi="Calibri" w:cs="Helvetica"/>
-          <w:color w:val="000000"/>
-        </w:rPr>
         <w:t>Only the user who has access to iOS/Android device and who knows the current User PIN or Administrative PIN.</w:t>
       </w:r>
-      <w:proofErr w:type="gramEnd"/>
     </w:p>
     <w:p>
       <w:pPr>
@@ -2836,27 +2502,7 @@
           <w:bCs/>
           <w:color w:val="365F91"/>
         </w:rPr>
-        <w:t xml:space="preserve">Q.17 </w:t>
-      </w:r>
-      <w:proofErr w:type="gramStart"/>
-      <w:r>
-        <w:rPr>
-          <w:rFonts w:ascii="Calibri" w:eastAsia="Times New Roman" w:hAnsi="Calibri" w:cs="Helvetica"/>
-          <w:b/>
-          <w:bCs/>
-          <w:color w:val="365F91"/>
-        </w:rPr>
-        <w:t>If</w:t>
-      </w:r>
-      <w:proofErr w:type="gramEnd"/>
-      <w:r>
-        <w:rPr>
-          <w:rFonts w:ascii="Calibri" w:eastAsia="Times New Roman" w:hAnsi="Calibri" w:cs="Helvetica"/>
-          <w:b/>
-          <w:bCs/>
-          <w:color w:val="365F91"/>
-        </w:rPr>
-        <w:t xml:space="preserve"> you cannot operate a device?</w:t>
+        <w:t>Q.17 If you cannot operate a device?</w:t>
       </w:r>
       <w:r>
         <w:rPr>
@@ -3692,23 +3338,7 @@
           <w:color w:val="000000"/>
         </w:rPr>
         <w:br/>
-        <w:t xml:space="preserve">Yes, you can configure a SR keyfob with multiple SR Devices. Each one of the </w:t>
-      </w:r>
-      <w:proofErr w:type="gramStart"/>
-      <w:r>
-        <w:rPr>
-          <w:rFonts w:ascii="Calibri" w:eastAsia="Times New Roman" w:hAnsi="Calibri" w:cs="Helvetica"/>
-          <w:color w:val="000000"/>
-        </w:rPr>
-        <w:t>4 keyfob</w:t>
-      </w:r>
-      <w:proofErr w:type="gramEnd"/>
-      <w:r>
-        <w:rPr>
-          <w:rFonts w:ascii="Calibri" w:eastAsia="Times New Roman" w:hAnsi="Calibri" w:cs="Helvetica"/>
-          <w:color w:val="000000"/>
-        </w:rPr>
-        <w:t xml:space="preserve"> buttons can be configured to operate a specific SR Device.</w:t>
+        <w:t>Yes, you can configure a SR keyfob with multiple SR Devices. Each one of the 4 keyfob buttons can be configured to operate a specific SR Device.</w:t>
       </w:r>
     </w:p>
     <w:p>
@@ -4053,23 +3683,7 @@
           <w:color w:val="000000"/>
         </w:rPr>
         <w:br/>
-        <w:t xml:space="preserve">Delete or Remove this user so that this Smartphone can't operate </w:t>
-      </w:r>
-      <w:proofErr w:type="gramStart"/>
-      <w:r>
-        <w:rPr>
-          <w:rFonts w:ascii="Calibri" w:eastAsia="Times New Roman" w:hAnsi="Calibri" w:cs="Helvetica"/>
-          <w:color w:val="000000"/>
-        </w:rPr>
-        <w:t>any of the associate SR Device</w:t>
-      </w:r>
-      <w:proofErr w:type="gramEnd"/>
-      <w:r>
-        <w:rPr>
-          <w:rFonts w:ascii="Calibri" w:eastAsia="Times New Roman" w:hAnsi="Calibri" w:cs="Helvetica"/>
-          <w:color w:val="000000"/>
-        </w:rPr>
-        <w:t>. Once the user is deleted from the SR Devices, their Smartphone will not be able to operate it.</w:t>
+        <w:t>Delete or Remove this user so that this Smartphone can't operate any of the associate SR Device. Once the user is deleted from the SR Devices, their Smartphone will not be able to operate it.</w:t>
       </w:r>
     </w:p>
     <w:p>
@@ -4103,17 +3717,8 @@
           <w:color w:val="000000"/>
         </w:rPr>
         <w:br/>
-        <w:t xml:space="preserve">When Admin lost their Smartphone there are two </w:t>
-      </w:r>
-      <w:proofErr w:type="gramStart"/>
-      <w:r>
-        <w:rPr>
-          <w:rFonts w:ascii="Calibri" w:eastAsia="Times New Roman" w:hAnsi="Calibri" w:cs="Helvetica"/>
-          <w:color w:val="000000"/>
-        </w:rPr>
-        <w:t>option</w:t>
-      </w:r>
-      <w:proofErr w:type="gramEnd"/>
+        <w:t>When Admin lost their Smartphone there are two option</w:t>
+      </w:r>
     </w:p>
     <w:p>
       <w:pPr>
@@ -4132,39 +3737,7 @@
           <w:rFonts w:ascii="Calibri" w:eastAsia="Times New Roman" w:hAnsi="Calibri" w:cs="Helvetica"/>
           <w:color w:val="000000"/>
         </w:rPr>
-        <w:t>Admin again register old device in new smartphone with "Choose Existing Account" option then App display message "</w:t>
-      </w:r>
-      <w:proofErr w:type="spellStart"/>
-      <w:r>
-        <w:rPr>
-          <w:rFonts w:ascii="Calibri" w:eastAsia="Times New Roman" w:hAnsi="Calibri" w:cs="Helvetica"/>
-          <w:color w:val="000000"/>
-        </w:rPr>
-        <w:t>SecuRemoteDeviceAlreadyRegisteredToAccount</w:t>
-      </w:r>
-      <w:proofErr w:type="spellEnd"/>
-      <w:r>
-        <w:rPr>
-          <w:rFonts w:ascii="Calibri" w:eastAsia="Times New Roman" w:hAnsi="Calibri" w:cs="Helvetica"/>
-          <w:color w:val="000000"/>
-        </w:rPr>
-        <w:t xml:space="preserve">". And after re-launch app user also get device in new smartphone but in this case both smartphone have Admin rights for that same device. So Admin needs to delete lost smartphone from user list. All the previous user will </w:t>
-      </w:r>
-      <w:proofErr w:type="gramStart"/>
-      <w:r>
-        <w:rPr>
-          <w:rFonts w:ascii="Calibri" w:eastAsia="Times New Roman" w:hAnsi="Calibri" w:cs="Helvetica"/>
-          <w:color w:val="000000"/>
-        </w:rPr>
-        <w:t>remaining</w:t>
-      </w:r>
-      <w:proofErr w:type="gramEnd"/>
-      <w:r>
-        <w:rPr>
-          <w:rFonts w:ascii="Calibri" w:eastAsia="Times New Roman" w:hAnsi="Calibri" w:cs="Helvetica"/>
-          <w:color w:val="000000"/>
-        </w:rPr>
-        <w:t xml:space="preserve"> same.</w:t>
+        <w:t>Admin again register old device in new smartphone with "Choose Existing Account" option then App display message "SecuRemoteDeviceAlreadyRegisteredToAccount". And after re-launch app user also get device in new smartphone but in this case both smartphone have Admin rights for that same device. So Admin needs to delete lost smartphone from user list. All the previous user will remaining same.</w:t>
       </w:r>
     </w:p>
     <w:p>
@@ -4184,23 +3757,7 @@
           <w:rFonts w:ascii="Calibri" w:eastAsia="Times New Roman" w:hAnsi="Calibri" w:cs="Helvetica"/>
           <w:color w:val="000000"/>
         </w:rPr>
-        <w:t xml:space="preserve">Second option is Admin can register SR device in new account by selecting “Create New Account” option. </w:t>
-      </w:r>
-      <w:proofErr w:type="gramStart"/>
-      <w:r>
-        <w:rPr>
-          <w:rFonts w:ascii="Calibri" w:eastAsia="Times New Roman" w:hAnsi="Calibri" w:cs="Helvetica"/>
-          <w:color w:val="000000"/>
-        </w:rPr>
-        <w:t>All the</w:t>
-      </w:r>
-      <w:proofErr w:type="gramEnd"/>
-      <w:r>
-        <w:rPr>
-          <w:rFonts w:ascii="Calibri" w:eastAsia="Times New Roman" w:hAnsi="Calibri" w:cs="Helvetica"/>
-          <w:color w:val="000000"/>
-        </w:rPr>
-        <w:t xml:space="preserve"> register user will delete from SR device.</w:t>
+        <w:t>Second option is Admin can register SR device in new account by selecting “Create New Account” option. All the register user will delete from SR device.</w:t>
       </w:r>
     </w:p>
     <w:p>
@@ -4590,27 +4147,7 @@
           <w:bCs/>
           <w:color w:val="365F91"/>
         </w:rPr>
-        <w:t xml:space="preserve">Q.1 How to set </w:t>
-      </w:r>
-      <w:proofErr w:type="gramStart"/>
-      <w:r>
-        <w:rPr>
-          <w:rFonts w:ascii="Calibri" w:eastAsia="Times New Roman" w:hAnsi="Calibri" w:cs="Helvetica"/>
-          <w:b/>
-          <w:bCs/>
-          <w:color w:val="365F91"/>
-        </w:rPr>
-        <w:t>push</w:t>
-      </w:r>
-      <w:proofErr w:type="gramEnd"/>
-      <w:r>
-        <w:rPr>
-          <w:rFonts w:ascii="Calibri" w:eastAsia="Times New Roman" w:hAnsi="Calibri" w:cs="Helvetica"/>
-          <w:b/>
-          <w:bCs/>
-          <w:color w:val="365F91"/>
-        </w:rPr>
-        <w:t xml:space="preserve"> notifications for m</w:t>
+        <w:t>Q.1 How to set push notifications for m</w:t>
       </w:r>
       <w:r>
         <w:rPr>
@@ -4957,21 +4494,12 @@
           <w:color w:val="000000"/>
         </w:rPr>
       </w:pPr>
-      <w:proofErr w:type="gramStart"/>
-      <w:r>
-        <w:rPr>
-          <w:rFonts w:ascii="Calibri" w:eastAsia="Times New Roman" w:hAnsi="Calibri" w:cs="Helvetica"/>
-          <w:color w:val="000000"/>
-        </w:rPr>
-        <w:t>iOS</w:t>
-      </w:r>
-      <w:proofErr w:type="gramEnd"/>
-      <w:r>
-        <w:rPr>
-          <w:rFonts w:ascii="Calibri" w:eastAsia="Times New Roman" w:hAnsi="Calibri" w:cs="Helvetica"/>
-          <w:color w:val="000000"/>
-        </w:rPr>
-        <w:t xml:space="preserve"> Users - Go to </w:t>
+      <w:r>
+        <w:rPr>
+          <w:rFonts w:ascii="Calibri" w:eastAsia="Times New Roman" w:hAnsi="Calibri" w:cs="Helvetica"/>
+          <w:color w:val="000000"/>
+        </w:rPr>
+        <w:t xml:space="preserve">iOS Users - Go to </w:t>
       </w:r>
       <w:r>
         <w:rPr>
@@ -5054,21 +4582,12 @@
           <w:color w:val="000000"/>
         </w:rPr>
       </w:pPr>
-      <w:proofErr w:type="gramStart"/>
-      <w:r>
-        <w:rPr>
-          <w:rFonts w:ascii="Calibri" w:eastAsia="Times New Roman" w:hAnsi="Calibri" w:cs="Helvetica"/>
-          <w:color w:val="000000"/>
-        </w:rPr>
-        <w:t>iOS</w:t>
-      </w:r>
-      <w:proofErr w:type="gramEnd"/>
-      <w:r>
-        <w:rPr>
-          <w:rFonts w:ascii="Calibri" w:eastAsia="Times New Roman" w:hAnsi="Calibri" w:cs="Helvetica"/>
-          <w:color w:val="000000"/>
-        </w:rPr>
-        <w:t xml:space="preserve"> Users - SR Smart App must not be open or active. SR Smart App's any screen must not be visible or in front to user mobile.</w:t>
+      <w:r>
+        <w:rPr>
+          <w:rFonts w:ascii="Calibri" w:eastAsia="Times New Roman" w:hAnsi="Calibri" w:cs="Helvetica"/>
+          <w:color w:val="000000"/>
+        </w:rPr>
+        <w:t>iOS Users - SR Smart App must not be open or active. SR Smart App's any screen must not be visible or in front to user mobile.</w:t>
       </w:r>
     </w:p>
     <w:p>
@@ -6070,23 +5589,7 @@
           <w:color w:val="000000"/>
         </w:rPr>
         <w:br/>
-        <w:t xml:space="preserve">"Doors Unintentionally Left Open or Unlocked" is a notification alert which is triggered if you have left home and moved a mile away from the SR device location. </w:t>
-      </w:r>
-      <w:proofErr w:type="gramStart"/>
-      <w:r>
-        <w:rPr>
-          <w:rFonts w:ascii="Calibri" w:eastAsia="Times New Roman" w:hAnsi="Calibri" w:cs="Helvetica"/>
-          <w:color w:val="000000"/>
-        </w:rPr>
-        <w:t>This is accomplished by SR tracking both the SR device status and your approximate location by using your Smartphone's Location Services</w:t>
-      </w:r>
-      <w:proofErr w:type="gramEnd"/>
-      <w:r>
-        <w:rPr>
-          <w:rFonts w:ascii="Calibri" w:eastAsia="Times New Roman" w:hAnsi="Calibri" w:cs="Helvetica"/>
-          <w:color w:val="000000"/>
-        </w:rPr>
-        <w:t>.</w:t>
+        <w:t>"Doors Unintentionally Left Open or Unlocked" is a notification alert which is triggered if you have left home and moved a mile away from the SR device location. This is accomplished by SR tracking both the SR device status and your approximate location by using your Smartphone's Location Services.</w:t>
       </w:r>
       <w:r>
         <w:rPr>
@@ -6974,21 +6477,12 @@
           <w:rFonts w:ascii="Calibri" w:eastAsia="Times New Roman" w:hAnsi="Calibri"/>
         </w:rPr>
       </w:pPr>
-      <w:proofErr w:type="spellStart"/>
-      <w:r>
-        <w:rPr>
-          <w:rFonts w:ascii="Calibri" w:eastAsia="Times New Roman" w:hAnsi="Calibri" w:cs="Helvetica"/>
-          <w:color w:val="000000"/>
-        </w:rPr>
-        <w:t>Foscam</w:t>
-      </w:r>
-      <w:proofErr w:type="spellEnd"/>
-      <w:r>
-        <w:rPr>
-          <w:rFonts w:ascii="Calibri" w:eastAsia="Times New Roman" w:hAnsi="Calibri" w:cs="Helvetica"/>
-          <w:color w:val="000000"/>
-        </w:rPr>
-        <w:t>: Following camera models are supported:</w:t>
+      <w:r>
+        <w:rPr>
+          <w:rFonts w:ascii="Calibri" w:eastAsia="Times New Roman" w:hAnsi="Calibri" w:cs="Helvetica"/>
+          <w:color w:val="000000"/>
+        </w:rPr>
+        <w:t>Foscam: Following camera models are supported:</w:t>
       </w:r>
     </w:p>
     <w:p>
@@ -7183,23 +6677,7 @@
           <w:rFonts w:ascii="Calibri" w:eastAsia="Times New Roman" w:hAnsi="Calibri" w:cs="Helvetica"/>
           <w:color w:val="000000"/>
         </w:rPr>
-        <w:t xml:space="preserve">For </w:t>
-      </w:r>
-      <w:proofErr w:type="spellStart"/>
-      <w:r>
-        <w:rPr>
-          <w:rFonts w:ascii="Calibri" w:eastAsia="Times New Roman" w:hAnsi="Calibri" w:cs="Helvetica"/>
-          <w:color w:val="000000"/>
-        </w:rPr>
-        <w:t>Foscam</w:t>
-      </w:r>
-      <w:proofErr w:type="spellEnd"/>
-      <w:r>
-        <w:rPr>
-          <w:rFonts w:ascii="Calibri" w:eastAsia="Times New Roman" w:hAnsi="Calibri" w:cs="Helvetica"/>
-          <w:color w:val="000000"/>
-        </w:rPr>
-        <w:t xml:space="preserve"> camera, set following options:</w:t>
+        <w:t>For Foscam camera, set following options:</w:t>
       </w:r>
     </w:p>
     <w:p>
@@ -7419,23 +6897,7 @@
           <w:color w:val="000000"/>
         </w:rPr>
         <w:br/>
-        <w:t xml:space="preserve">From PC or </w:t>
-      </w:r>
-      <w:proofErr w:type="gramStart"/>
-      <w:r>
-        <w:rPr>
-          <w:rFonts w:ascii="Calibri" w:eastAsia="Times New Roman" w:hAnsi="Calibri" w:cs="Helvetica"/>
-          <w:color w:val="000000"/>
-        </w:rPr>
-        <w:t>Phone which</w:t>
-      </w:r>
-      <w:proofErr w:type="gramEnd"/>
-      <w:r>
-        <w:rPr>
-          <w:rFonts w:ascii="Calibri" w:eastAsia="Times New Roman" w:hAnsi="Calibri" w:cs="Helvetica"/>
-          <w:color w:val="000000"/>
-        </w:rPr>
-        <w:t xml:space="preserve"> is connected to same router to which IP camera is connected, open browser and type </w:t>
+        <w:t>From PC or Phone which is connected to same router to which IP camera is connected, open browser and type </w:t>
       </w:r>
       <w:hyperlink r:id="rId11" w:history="1">
         <w:r>
@@ -7569,23 +7031,7 @@
           <w:color w:val="000000"/>
         </w:rPr>
         <w:br/>
-        <w:t xml:space="preserve">Using this option the user can enable/disable operation of Smart Deadbolt through Exterior Smart Button when an authorized user is connected. The default is to allow unlock operation </w:t>
-      </w:r>
-      <w:proofErr w:type="gramStart"/>
-      <w:r>
-        <w:rPr>
-          <w:rFonts w:ascii="Calibri" w:eastAsia="Times New Roman" w:hAnsi="Calibri" w:cs="Helvetica"/>
-          <w:color w:val="000000"/>
-        </w:rPr>
-        <w:t>using</w:t>
-      </w:r>
-      <w:proofErr w:type="gramEnd"/>
-      <w:r>
-        <w:rPr>
-          <w:rFonts w:ascii="Calibri" w:eastAsia="Times New Roman" w:hAnsi="Calibri" w:cs="Helvetica"/>
-          <w:color w:val="000000"/>
-        </w:rPr>
-        <w:t xml:space="preserve"> exterior Smart Button. Access to this option is protected through Admin PIN.</w:t>
+        <w:t>Using this option the user can enable/disable operation of Smart Deadbolt through Exterior Smart Button when an authorized user is connected. The default is to allow unlock operation using exterior Smart Button. Access to this option is protected through Admin PIN.</w:t>
       </w:r>
     </w:p>
     <w:p>
@@ -7618,23 +7064,7 @@
           <w:color w:val="000000"/>
         </w:rPr>
         <w:br/>
-        <w:t xml:space="preserve">If smartphone is in auto connect mode with Smart Deadbolt and if user is not in proximity </w:t>
-      </w:r>
-      <w:proofErr w:type="gramStart"/>
-      <w:r>
-        <w:rPr>
-          <w:rFonts w:ascii="Calibri" w:eastAsia="Times New Roman" w:hAnsi="Calibri" w:cs="Helvetica"/>
-          <w:color w:val="000000"/>
-        </w:rPr>
-        <w:t>range(</w:t>
-      </w:r>
-      <w:proofErr w:type="gramEnd"/>
-      <w:r>
-        <w:rPr>
-          <w:rFonts w:ascii="Calibri" w:eastAsia="Times New Roman" w:hAnsi="Calibri" w:cs="Helvetica"/>
-          <w:color w:val="000000"/>
-        </w:rPr>
-        <w:t>5 feet) and someone press exterior smart button then it triggers an action/operation and notification event automatically that “you are not in proximity range”. User needs to be in proximity range to unlock RAS device via exterior smart button.</w:t>
+        <w:t>If smartphone is in auto connect mode with Smart Deadbolt and if user is not in proximity range(5 feet) and someone press exterior smart button then it triggers an action/operation and notification event automatically that “you are not in proximity range”. User needs to be in proximity range to unlock RAS device via exterior smart button.</w:t>
       </w:r>
     </w:p>
     <w:p>
@@ -7661,25 +7091,14 @@
           <w:color w:val="000000"/>
         </w:rPr>
       </w:pPr>
-      <w:proofErr w:type="gramStart"/>
-      <w:r>
-        <w:rPr>
-          <w:rFonts w:ascii="Calibri" w:eastAsia="Times New Roman" w:hAnsi="Calibri" w:cs="Helvetica"/>
-          <w:b/>
-          <w:bCs/>
-          <w:color w:val="365F91"/>
-        </w:rPr>
-        <w:t>Q.4 How to set location?</w:t>
-      </w:r>
-      <w:proofErr w:type="gramEnd"/>
-      <w:r>
-        <w:rPr>
-          <w:rFonts w:ascii="Calibri" w:eastAsia="Times New Roman" w:hAnsi="Calibri" w:cs="Helvetica"/>
-          <w:b/>
-          <w:bCs/>
-          <w:color w:val="365F91"/>
-        </w:rPr>
-        <w:t> </w:t>
+      <w:r>
+        <w:rPr>
+          <w:rFonts w:ascii="Calibri" w:eastAsia="Times New Roman" w:hAnsi="Calibri" w:cs="Helvetica"/>
+          <w:b/>
+          <w:bCs/>
+          <w:color w:val="365F91"/>
+        </w:rPr>
+        <w:t>Q.4 How to set location? </w:t>
       </w:r>
       <w:r>
         <w:rPr>
@@ -7845,23 +7264,7 @@
           <w:color w:val="000000"/>
         </w:rPr>
         <w:br/>
-        <w:t xml:space="preserve">Keeler Lock will automatically go in Lock State on pressing of Auto lock switch (wake up switch) and pressing latch on device after selected timer device should automatically lock. Auto lock feature will be </w:t>
-      </w:r>
-      <w:proofErr w:type="gramStart"/>
-      <w:r>
-        <w:rPr>
-          <w:rFonts w:ascii="Calibri" w:eastAsia="Times New Roman" w:hAnsi="Calibri" w:cs="Helvetica"/>
-          <w:color w:val="000000"/>
-        </w:rPr>
-        <w:t>enable</w:t>
-      </w:r>
-      <w:proofErr w:type="gramEnd"/>
-      <w:r>
-        <w:rPr>
-          <w:rFonts w:ascii="Calibri" w:eastAsia="Times New Roman" w:hAnsi="Calibri" w:cs="Helvetica"/>
-          <w:color w:val="000000"/>
-        </w:rPr>
-        <w:t xml:space="preserve"> by Default. Default value for Auto Lock is 2 sec. Follow the below steps to enable Auto Connect feature.</w:t>
+        <w:t>Keeler Lock will automatically go in Lock State on pressing of Auto lock switch (wake up switch) and pressing latch on device after selected timer device should automatically lock. Auto lock feature will be enable by Default. Default value for Auto Lock is 2 sec. Follow the below steps to enable Auto Connect feature.</w:t>
       </w:r>
     </w:p>
     <w:p>
@@ -8566,23 +7969,7 @@
           <w:rFonts w:ascii="Calibri" w:eastAsia="Times New Roman" w:hAnsi="Calibri" w:cs="Helvetica"/>
           <w:color w:val="000000"/>
         </w:rPr>
-        <w:t xml:space="preserve">, scan </w:t>
-      </w:r>
-      <w:proofErr w:type="spellStart"/>
-      <w:r>
-        <w:rPr>
-          <w:rFonts w:ascii="Calibri" w:eastAsia="Times New Roman" w:hAnsi="Calibri" w:cs="Helvetica"/>
-          <w:color w:val="000000"/>
-        </w:rPr>
-        <w:t>qr</w:t>
-      </w:r>
-      <w:proofErr w:type="spellEnd"/>
-      <w:r>
-        <w:rPr>
-          <w:rFonts w:ascii="Calibri" w:eastAsia="Times New Roman" w:hAnsi="Calibri" w:cs="Helvetica"/>
-          <w:color w:val="000000"/>
-        </w:rPr>
-        <w:t xml:space="preserve"> code or enter manually padlock details, register it on sr portal account </w:t>
+        <w:t xml:space="preserve">, scan qr code or enter manually padlock details, register it on sr portal account </w:t>
       </w:r>
       <w:r>
         <w:rPr>
@@ -9994,6 +9381,21 @@
         </w:rPr>
         <w:t>After factory reset, user needs to keep auto unlock feature disabled till connect with pad lock once.</w:t>
       </w:r>
+      <w:r>
+        <w:rPr>
+          <w:rFonts w:ascii="Helvetica" w:eastAsiaTheme="minorEastAsia" w:hAnsi="Helvetica" w:cs="Helvetica"/>
+          <w:sz w:val="24"/>
+          <w:szCs w:val="24"/>
+        </w:rPr>
+        <w:t xml:space="preserve"> </w:t>
+      </w:r>
+      <w:r>
+        <w:rPr>
+          <w:rFonts w:ascii="Calibri" w:eastAsia="Times New Roman" w:hAnsi="Calibri" w:cs="Helvetica"/>
+          <w:color w:val="000000"/>
+        </w:rPr>
+        <w:t>Admin or User Device must need to press "Status" or "Unlock" button from App to connect with Padlock after factory reset the Padlock.</w:t>
+      </w:r>
     </w:p>
     <w:p>
       <w:pPr>
@@ -10010,7 +9412,44 @@
           <w:rFonts w:ascii="Calibri" w:eastAsia="Times New Roman" w:hAnsi="Calibri" w:cs="Helvetica"/>
           <w:color w:val="000000"/>
         </w:rPr>
-        <w:t>NOTE – SR Smart App must be in foreground mode while connecting or pairing with SR Padlock first time after factory reset.</w:t>
+        <w:t>NOTE – SR Smart App must be in foreground mode while connecting or pairing with SR Padlock first time.</w:t>
+      </w:r>
+      <w:r>
+        <w:rPr>
+          <w:rFonts w:ascii="Calibri" w:eastAsia="Times New Roman" w:hAnsi="Calibri" w:cs="Helvetica"/>
+          <w:color w:val="000000"/>
+        </w:rPr>
+        <w:t xml:space="preserve"> User needs to</w:t>
+      </w:r>
+      <w:r>
+        <w:rPr>
+          <w:rFonts w:ascii="Calibri" w:eastAsia="Times New Roman" w:hAnsi="Calibri" w:cs="Helvetica"/>
+          <w:color w:val="000000"/>
+        </w:rPr>
+        <w:t xml:space="preserve"> press</w:t>
+      </w:r>
+      <w:bookmarkStart w:id="14" w:name="_GoBack"/>
+      <w:bookmarkEnd w:id="14"/>
+      <w:r>
+        <w:rPr>
+          <w:rFonts w:ascii="Calibri" w:eastAsia="Times New Roman" w:hAnsi="Calibri" w:cs="Helvetica"/>
+          <w:color w:val="000000"/>
+        </w:rPr>
+        <w:t xml:space="preserve"> </w:t>
+      </w:r>
+      <w:r>
+        <w:rPr>
+          <w:rFonts w:ascii="Calibri" w:eastAsia="Times New Roman" w:hAnsi="Calibri" w:cs="Helvetica"/>
+          <w:color w:val="000000"/>
+        </w:rPr>
+        <w:t>“Status” or “Unlock” button</w:t>
+      </w:r>
+      <w:r>
+        <w:rPr>
+          <w:rFonts w:ascii="Calibri" w:eastAsia="Times New Roman" w:hAnsi="Calibri" w:cs="Helvetica"/>
+          <w:color w:val="000000"/>
+        </w:rPr>
+        <w:t xml:space="preserve"> from the app.</w:t>
       </w:r>
     </w:p>
     <w:p>
@@ -10701,7 +10140,6 @@
           <w:color w:val="365F91"/>
         </w:rPr>
       </w:pPr>
-      <w:proofErr w:type="gramStart"/>
       <w:r>
         <w:rPr>
           <w:rFonts w:ascii="Calibri" w:eastAsia="Times New Roman" w:hAnsi="Calibri" w:cs="Helvetica"/>
@@ -10774,7 +10212,6 @@
         </w:rPr>
         <w:t>?</w:t>
       </w:r>
-      <w:proofErr w:type="gramEnd"/>
     </w:p>
     <w:p>
       <w:pPr>
@@ -10816,7 +10253,6 @@
           <w:color w:val="365F91"/>
         </w:rPr>
       </w:pPr>
-      <w:proofErr w:type="gramStart"/>
       <w:r>
         <w:rPr>
           <w:rFonts w:ascii="Calibri" w:eastAsia="Times New Roman" w:hAnsi="Calibri" w:cs="Helvetica"/>
@@ -10889,7 +10325,6 @@
         </w:rPr>
         <w:t>?</w:t>
       </w:r>
-      <w:proofErr w:type="gramEnd"/>
     </w:p>
     <w:p>
       <w:pPr>
@@ -12429,8 +11864,6 @@
           <w:color w:val="000000"/>
         </w:rPr>
       </w:pPr>
-      <w:bookmarkStart w:id="14" w:name="_GoBack"/>
-      <w:bookmarkEnd w:id="14"/>
     </w:p>
     <w:sectPr>
       <w:pgSz w:w="12247" w:h="15819"/>

</xml_diff>